<commit_message>
Modified requirements, improved poc
</commit_message>
<xml_diff>
--- a/Progettazione/SpecificaTecnica.docx
+++ b/Progettazione/SpecificaTecnica.docx
@@ -29,25 +29,15 @@
     </w:p>
     <w:p>
       <w:r>
-        <w:t>l documento ha lo scopo di definire la struttura architetturale e il design di dettaglio dell</w:t>
-      </w:r>
-      <w:r>
-        <w:t>’</w:t>
-      </w:r>
-      <w:r>
-        <w:t>applicazion</w:t>
-      </w:r>
-      <w:r>
-        <w:t>e</w:t>
-      </w:r>
-      <w:r>
-        <w:t xml:space="preserve"> </w:t>
-      </w:r>
-      <w:r>
-        <w:t xml:space="preserve">ADeQA </w:t>
-      </w:r>
-      <w:r>
-        <w:t>descrivendo: le tecnologie utilizzate, le API e l’architettura.</w:t>
+        <w:t xml:space="preserve">l documento ha lo scopo di definire la struttura architetturale e il design di dettaglio dell’applicazione </w:t>
+      </w:r>
+      <w:proofErr w:type="spellStart"/>
+      <w:r>
+        <w:t>ADeQA</w:t>
+      </w:r>
+      <w:proofErr w:type="spellEnd"/>
+      <w:r>
+        <w:t xml:space="preserve"> descrivendo: le tecnologie utilizzate, le API e l’architettura.</w:t>
       </w:r>
     </w:p>
     <w:p>
@@ -106,19 +96,21 @@
     </w:p>
     <w:p>
       <w:r>
-        <w:t>L</w:t>
-      </w:r>
-      <w:r>
-        <w:t xml:space="preserve">a seguente sezione elenca in modo esaustivo le tecnologie scelte </w:t>
-      </w:r>
-      <w:r>
-        <w:t xml:space="preserve">e concordate </w:t>
-      </w:r>
-      <w:r>
-        <w:t>per l’implementazione</w:t>
-      </w:r>
-      <w:r>
-        <w:t xml:space="preserve"> dell’applicazione ADeQA.</w:t>
+        <w:t xml:space="preserve">La seguente sezione elenca in modo esaustivo le tecnologie scelte e concordate per l’implementazione </w:t>
+      </w:r>
+      <w:r>
+        <w:t>di</w:t>
+      </w:r>
+      <w:r>
+        <w:t xml:space="preserve"> </w:t>
+      </w:r>
+      <w:proofErr w:type="spellStart"/>
+      <w:r>
+        <w:t>ADeQA</w:t>
+      </w:r>
+      <w:proofErr w:type="spellEnd"/>
+      <w:r>
+        <w:t>.</w:t>
       </w:r>
     </w:p>
     <w:p>
@@ -137,8 +129,8 @@
       </w:tblPr>
       <w:tblGrid>
         <w:gridCol w:w="1555"/>
-        <w:gridCol w:w="1275"/>
-        <w:gridCol w:w="6798"/>
+        <w:gridCol w:w="1005"/>
+        <w:gridCol w:w="7068"/>
       </w:tblGrid>
       <w:tr>
         <w:tc>
@@ -154,7 +146,7 @@
         </w:tc>
         <w:tc>
           <w:tcPr>
-            <w:tcW w:w="1275" w:type="dxa"/>
+            <w:tcW w:w="992" w:type="dxa"/>
             <w:shd w:val="clear" w:color="auto" w:fill="000000" w:themeFill="text1"/>
           </w:tcPr>
           <w:p>
@@ -165,7 +157,7 @@
         </w:tc>
         <w:tc>
           <w:tcPr>
-            <w:tcW w:w="6798" w:type="dxa"/>
+            <w:tcW w:w="7081" w:type="dxa"/>
             <w:shd w:val="clear" w:color="auto" w:fill="000000" w:themeFill="text1"/>
           </w:tcPr>
           <w:p>
@@ -208,7 +200,7 @@
         </w:tc>
         <w:tc>
           <w:tcPr>
-            <w:tcW w:w="1275" w:type="dxa"/>
+            <w:tcW w:w="992" w:type="dxa"/>
           </w:tcPr>
           <w:p>
             <w:r>
@@ -218,17 +210,11 @@
         </w:tc>
         <w:tc>
           <w:tcPr>
-            <w:tcW w:w="6798" w:type="dxa"/>
-          </w:tcPr>
-          <w:p>
-            <w:r>
-              <w:t>il linguaggio di definizione di stili standard del web</w:t>
-            </w:r>
-            <w:r>
-              <w:t>,</w:t>
-            </w:r>
-            <w:r>
-              <w:t xml:space="preserve"> mantenuto dal consorzio W3C</w:t>
+            <w:tcW w:w="7081" w:type="dxa"/>
+          </w:tcPr>
+          <w:p>
+            <w:r>
+              <w:t>il linguaggio di definizione di stili standard del web, mantenuto dal consorzio W3C</w:t>
             </w:r>
           </w:p>
         </w:tc>
@@ -246,7 +232,7 @@
         </w:tc>
         <w:tc>
           <w:tcPr>
-            <w:tcW w:w="1275" w:type="dxa"/>
+            <w:tcW w:w="992" w:type="dxa"/>
           </w:tcPr>
           <w:p>
             <w:r>
@@ -256,17 +242,11 @@
         </w:tc>
         <w:tc>
           <w:tcPr>
-            <w:tcW w:w="6798" w:type="dxa"/>
-          </w:tcPr>
-          <w:p>
-            <w:r>
-              <w:t>l linguaggio di markup standard per la creazione di pagine web</w:t>
-            </w:r>
-            <w:r>
-              <w:t xml:space="preserve">, </w:t>
-            </w:r>
-            <w:r>
-              <w:t>mantenuto dal consorzio W3C</w:t>
+            <w:tcW w:w="7081" w:type="dxa"/>
+          </w:tcPr>
+          <w:p>
+            <w:r>
+              <w:t>l linguaggio di markup standard per la creazione di pagine web, mantenuto dal consorzio W3C</w:t>
             </w:r>
           </w:p>
         </w:tc>
@@ -277,36 +257,46 @@
             <w:tcW w:w="1555" w:type="dxa"/>
           </w:tcPr>
           <w:p>
+            <w:proofErr w:type="spellStart"/>
             <w:r>
               <w:t>Typescript</w:t>
             </w:r>
-          </w:p>
-        </w:tc>
-        <w:tc>
-          <w:tcPr>
-            <w:tcW w:w="1275" w:type="dxa"/>
+            <w:proofErr w:type="spellEnd"/>
+          </w:p>
+        </w:tc>
+        <w:tc>
+          <w:tcPr>
+            <w:tcW w:w="992" w:type="dxa"/>
           </w:tcPr>
           <w:p>
             <w:r>
               <w:t>5.1.6</w:t>
             </w:r>
-            <w:bookmarkStart w:id="0" w:name="_GoBack"/>
-            <w:bookmarkEnd w:id="0"/>
-          </w:p>
-        </w:tc>
-        <w:tc>
-          <w:tcPr>
-            <w:tcW w:w="6798" w:type="dxa"/>
-          </w:tcPr>
-          <w:p>
-            <w:r>
-              <w:t xml:space="preserve">il linguaggio di programmazione orientato agli oggetti </w:t>
-            </w:r>
-            <w:r>
-              <w:t>è</w:t>
-            </w:r>
-            <w:r>
-              <w:t xml:space="preserve"> fortemente tipizzato per agevolare la scrittura di codice Javascript. Compila nello standard ECMAScript 6, producendo codice adatto all’uso su pagine web</w:t>
+          </w:p>
+        </w:tc>
+        <w:tc>
+          <w:tcPr>
+            <w:tcW w:w="7081" w:type="dxa"/>
+          </w:tcPr>
+          <w:p>
+            <w:r>
+              <w:t xml:space="preserve">il linguaggio di programmazione orientato agli oggetti è fortemente tipizzato per agevolare la scrittura di codice </w:t>
+            </w:r>
+            <w:proofErr w:type="spellStart"/>
+            <w:r>
+              <w:t>Javascript</w:t>
+            </w:r>
+            <w:proofErr w:type="spellEnd"/>
+            <w:r>
+              <w:t xml:space="preserve">. Compila nello standard </w:t>
+            </w:r>
+            <w:proofErr w:type="spellStart"/>
+            <w:r>
+              <w:t>ECMAScript</w:t>
+            </w:r>
+            <w:proofErr w:type="spellEnd"/>
+            <w:r>
+              <w:t xml:space="preserve"> 6, producendo codice adatto all’uso su pagine web</w:t>
             </w:r>
           </w:p>
         </w:tc>
@@ -334,14 +324,16 @@
             <w:tcW w:w="1555" w:type="dxa"/>
           </w:tcPr>
           <w:p>
+            <w:proofErr w:type="spellStart"/>
             <w:r>
               <w:t>Angular</w:t>
             </w:r>
-          </w:p>
-        </w:tc>
-        <w:tc>
-          <w:tcPr>
-            <w:tcW w:w="1275" w:type="dxa"/>
+            <w:proofErr w:type="spellEnd"/>
+          </w:p>
+        </w:tc>
+        <w:tc>
+          <w:tcPr>
+            <w:tcW w:w="992" w:type="dxa"/>
           </w:tcPr>
           <w:p>
             <w:r>
@@ -351,17 +343,19 @@
         </w:tc>
         <w:tc>
           <w:tcPr>
-            <w:tcW w:w="6798" w:type="dxa"/>
-          </w:tcPr>
-          <w:p>
-            <w:r>
-              <w:t>F</w:t>
-            </w:r>
-            <w:r>
-              <w:t>ramework per la creazione di single-page application per browser</w:t>
-            </w:r>
-            <w:r>
-              <w:t xml:space="preserve"> / Progressive Web App</w:t>
+            <w:tcW w:w="7081" w:type="dxa"/>
+          </w:tcPr>
+          <w:p>
+            <w:r>
+              <w:t xml:space="preserve">Framework per la creazione di single-page </w:t>
+            </w:r>
+            <w:proofErr w:type="spellStart"/>
+            <w:r>
+              <w:t>application</w:t>
+            </w:r>
+            <w:proofErr w:type="spellEnd"/>
+            <w:r>
+              <w:t xml:space="preserve"> per browser / Progressive Web App</w:t>
             </w:r>
           </w:p>
         </w:tc>
@@ -379,7 +373,7 @@
         </w:tc>
         <w:tc>
           <w:tcPr>
-            <w:tcW w:w="1275" w:type="dxa"/>
+            <w:tcW w:w="992" w:type="dxa"/>
           </w:tcPr>
           <w:p>
             <w:r>
@@ -389,15 +383,17 @@
         </w:tc>
         <w:tc>
           <w:tcPr>
-            <w:tcW w:w="6798" w:type="dxa"/>
-          </w:tcPr>
-          <w:p>
-            <w:r>
-              <w:t>F</w:t>
-            </w:r>
-            <w:r>
-              <w:t>ramework open-source per il testing di codice Javascript</w:t>
-            </w:r>
+            <w:tcW w:w="7081" w:type="dxa"/>
+          </w:tcPr>
+          <w:p>
+            <w:r>
+              <w:t xml:space="preserve">Framework open-source per il testing di codice </w:t>
+            </w:r>
+            <w:proofErr w:type="spellStart"/>
+            <w:r>
+              <w:t>Javascript</w:t>
+            </w:r>
+            <w:proofErr w:type="spellEnd"/>
           </w:p>
         </w:tc>
       </w:tr>
@@ -414,7 +410,7 @@
         </w:tc>
         <w:tc>
           <w:tcPr>
-            <w:tcW w:w="1275" w:type="dxa"/>
+            <w:tcW w:w="992" w:type="dxa"/>
           </w:tcPr>
           <w:p>
             <w:r>
@@ -424,17 +420,22 @@
         </w:tc>
         <w:tc>
           <w:tcPr>
-            <w:tcW w:w="6798" w:type="dxa"/>
+            <w:tcW w:w="7081" w:type="dxa"/>
           </w:tcPr>
           <w:p>
             <w:r>
               <w:t xml:space="preserve">Strumento che genera un server web che esegue il codice di test </w:t>
             </w:r>
+            <w:proofErr w:type="spellStart"/>
             <w:r>
               <w:t>J</w:t>
             </w:r>
             <w:r>
-              <w:t>avascript per ogni browser connesso</w:t>
+              <w:t>avascript</w:t>
+            </w:r>
+            <w:proofErr w:type="spellEnd"/>
+            <w:r>
+              <w:t xml:space="preserve"> per ogni browser connesso</w:t>
             </w:r>
           </w:p>
         </w:tc>
@@ -451,9 +452,9 @@
               <w:tabs>
                 <w:tab w:val="left" w:pos="3435"/>
               </w:tabs>
+              <w:jc w:val="center"/>
             </w:pPr>
             <w:r>
-              <w:tab/>
               <w:t>Strumenti</w:t>
             </w:r>
           </w:p>
@@ -465,14 +466,16 @@
             <w:tcW w:w="1555" w:type="dxa"/>
           </w:tcPr>
           <w:p>
+            <w:proofErr w:type="spellStart"/>
             <w:r>
               <w:t>Compodoc</w:t>
             </w:r>
-          </w:p>
-        </w:tc>
-        <w:tc>
-          <w:tcPr>
-            <w:tcW w:w="1275" w:type="dxa"/>
+            <w:proofErr w:type="spellEnd"/>
+          </w:p>
+        </w:tc>
+        <w:tc>
+          <w:tcPr>
+            <w:tcW w:w="992" w:type="dxa"/>
           </w:tcPr>
           <w:p>
             <w:r>
@@ -488,21 +491,20 @@
         </w:tc>
         <w:tc>
           <w:tcPr>
-            <w:tcW w:w="6798" w:type="dxa"/>
-          </w:tcPr>
-          <w:p>
-            <w:r>
-              <w:t>S</w:t>
-            </w:r>
-            <w:r>
-              <w:t xml:space="preserve">trumento open-source per la generazione di documentazione </w:t>
+            <w:tcW w:w="7081" w:type="dxa"/>
+          </w:tcPr>
+          <w:p>
+            <w:r>
+              <w:t xml:space="preserve">Strumento open-source per la generazione di documentazione </w:t>
             </w:r>
             <w:r>
               <w:t xml:space="preserve">per </w:t>
             </w:r>
+            <w:proofErr w:type="spellStart"/>
             <w:r>
               <w:t>Angular</w:t>
             </w:r>
+            <w:proofErr w:type="spellEnd"/>
           </w:p>
         </w:tc>
       </w:tr>
@@ -515,7 +517,292 @@
       <w:r>
         <w:t>API</w:t>
       </w:r>
+      <w:r>
+        <w:t xml:space="preserve"> (backoffice)</w:t>
+      </w:r>
     </w:p>
+    <w:p>
+      <w:r>
+        <w:t xml:space="preserve">L’applicativo </w:t>
+      </w:r>
+      <w:proofErr w:type="spellStart"/>
+      <w:r>
+        <w:t>ADeQA</w:t>
+      </w:r>
+      <w:proofErr w:type="spellEnd"/>
+      <w:r>
+        <w:t xml:space="preserve"> utilizza delle API messe a disposizione da un </w:t>
+      </w:r>
+      <w:proofErr w:type="spellStart"/>
+      <w:r>
+        <w:t>backend</w:t>
+      </w:r>
+      <w:proofErr w:type="spellEnd"/>
+      <w:r>
+        <w:t xml:space="preserve"> comune a tutta la suite di prodotti </w:t>
+      </w:r>
+      <w:proofErr w:type="spellStart"/>
+      <w:r>
+        <w:t>TriZeta</w:t>
+      </w:r>
+      <w:proofErr w:type="spellEnd"/>
+      <w:r>
+        <w:t xml:space="preserve">: di seguito sono riportate le API utilizzate da </w:t>
+      </w:r>
+      <w:proofErr w:type="spellStart"/>
+      <w:r>
+        <w:t>ADeQA</w:t>
+      </w:r>
+      <w:proofErr w:type="spellEnd"/>
+      <w:r>
+        <w:t>:</w:t>
+      </w:r>
+    </w:p>
+    <w:p>
+      <w:pPr>
+        <w:pStyle w:val="Titolo2"/>
+      </w:pPr>
+      <w:r>
+        <w:t>Nome</w:t>
+      </w:r>
+      <w:bookmarkStart w:id="0" w:name="_GoBack"/>
+      <w:bookmarkEnd w:id="0"/>
+    </w:p>
+    <w:p>
+      <w:r>
+        <w:rPr>
+          <w:b/>
+          <w:bCs/>
+        </w:rPr>
+        <w:t>Descrizione:</w:t>
+      </w:r>
+      <w:r>
+        <w:rPr>
+          <w:b/>
+          <w:bCs/>
+        </w:rPr>
+        <w:t xml:space="preserve"> </w:t>
+      </w:r>
+      <w:r>
+        <w:t>questo endpoint permette di…</w:t>
+      </w:r>
+    </w:p>
+    <w:p>
+      <w:pPr>
+        <w:pStyle w:val="Paragrafoelenco"/>
+        <w:numPr>
+          <w:ilvl w:val="0"/>
+          <w:numId w:val="2"/>
+        </w:numPr>
+      </w:pPr>
+      <w:r>
+        <w:rPr>
+          <w:b/>
+          <w:bCs/>
+        </w:rPr>
+        <w:t>Endpoint:</w:t>
+      </w:r>
+      <w:r>
+        <w:t xml:space="preserve"> /api/…</w:t>
+      </w:r>
+    </w:p>
+    <w:p>
+      <w:pPr>
+        <w:pStyle w:val="Paragrafoelenco"/>
+        <w:numPr>
+          <w:ilvl w:val="0"/>
+          <w:numId w:val="2"/>
+        </w:numPr>
+      </w:pPr>
+      <w:r>
+        <w:rPr>
+          <w:b/>
+          <w:bCs/>
+        </w:rPr>
+        <w:t>Metodo HTTP:</w:t>
+      </w:r>
+      <w:r>
+        <w:t xml:space="preserve"> GET</w:t>
+      </w:r>
+    </w:p>
+    <w:p>
+      <w:pPr>
+        <w:pStyle w:val="Paragrafoelenco"/>
+        <w:numPr>
+          <w:ilvl w:val="0"/>
+          <w:numId w:val="2"/>
+        </w:numPr>
+      </w:pPr>
+      <w:r>
+        <w:rPr>
+          <w:b/>
+          <w:bCs/>
+        </w:rPr>
+        <w:t>Parametri:</w:t>
+      </w:r>
+      <w:r>
+        <w:t xml:space="preserve"> </w:t>
+      </w:r>
+    </w:p>
+    <w:p>
+      <w:pPr>
+        <w:pStyle w:val="Paragrafoelenco"/>
+        <w:numPr>
+          <w:ilvl w:val="1"/>
+          <w:numId w:val="2"/>
+        </w:numPr>
+      </w:pPr>
+      <w:r>
+        <w:t>Name: stringa che indica….</w:t>
+      </w:r>
+    </w:p>
+    <w:tbl>
+      <w:tblPr>
+        <w:tblStyle w:val="Grigliatabella"/>
+        <w:tblW w:w="0" w:type="auto"/>
+        <w:tblLook w:val="04A0" w:firstRow="1" w:lastRow="0" w:firstColumn="1" w:lastColumn="0" w:noHBand="0" w:noVBand="1"/>
+      </w:tblPr>
+      <w:tblGrid>
+        <w:gridCol w:w="2407"/>
+        <w:gridCol w:w="2407"/>
+        <w:gridCol w:w="2407"/>
+        <w:gridCol w:w="2407"/>
+      </w:tblGrid>
+      <w:tr>
+        <w:tc>
+          <w:tcPr>
+            <w:tcW w:w="2407" w:type="dxa"/>
+            <w:shd w:val="clear" w:color="auto" w:fill="000000" w:themeFill="text1"/>
+          </w:tcPr>
+          <w:p>
+            <w:pPr>
+              <w:jc w:val="center"/>
+              <w:rPr>
+                <w:color w:val="FFFFFF" w:themeColor="background1"/>
+              </w:rPr>
+            </w:pPr>
+            <w:r>
+              <w:rPr>
+                <w:color w:val="FFFFFF" w:themeColor="background1"/>
+              </w:rPr>
+              <w:lastRenderedPageBreak/>
+              <w:t>Esito</w:t>
+            </w:r>
+          </w:p>
+        </w:tc>
+        <w:tc>
+          <w:tcPr>
+            <w:tcW w:w="2407" w:type="dxa"/>
+            <w:shd w:val="clear" w:color="auto" w:fill="000000" w:themeFill="text1"/>
+          </w:tcPr>
+          <w:p>
+            <w:pPr>
+              <w:jc w:val="center"/>
+              <w:rPr>
+                <w:color w:val="FFFFFF" w:themeColor="background1"/>
+              </w:rPr>
+            </w:pPr>
+            <w:r>
+              <w:rPr>
+                <w:color w:val="FFFFFF" w:themeColor="background1"/>
+              </w:rPr>
+              <w:t>Codice HTTP</w:t>
+            </w:r>
+          </w:p>
+        </w:tc>
+        <w:tc>
+          <w:tcPr>
+            <w:tcW w:w="2407" w:type="dxa"/>
+            <w:shd w:val="clear" w:color="auto" w:fill="000000" w:themeFill="text1"/>
+          </w:tcPr>
+          <w:p>
+            <w:pPr>
+              <w:jc w:val="center"/>
+              <w:rPr>
+                <w:color w:val="FFFFFF" w:themeColor="background1"/>
+              </w:rPr>
+            </w:pPr>
+            <w:r>
+              <w:rPr>
+                <w:color w:val="FFFFFF" w:themeColor="background1"/>
+              </w:rPr>
+              <w:t>Body</w:t>
+            </w:r>
+          </w:p>
+        </w:tc>
+        <w:tc>
+          <w:tcPr>
+            <w:tcW w:w="2407" w:type="dxa"/>
+            <w:shd w:val="clear" w:color="auto" w:fill="000000" w:themeFill="text1"/>
+          </w:tcPr>
+          <w:p>
+            <w:pPr>
+              <w:jc w:val="center"/>
+              <w:rPr>
+                <w:color w:val="FFFFFF" w:themeColor="background1"/>
+              </w:rPr>
+            </w:pPr>
+            <w:r>
+              <w:rPr>
+                <w:color w:val="FFFFFF" w:themeColor="background1"/>
+              </w:rPr>
+              <w:t>Descrizione</w:t>
+            </w:r>
+          </w:p>
+        </w:tc>
+      </w:tr>
+      <w:tr>
+        <w:tc>
+          <w:tcPr>
+            <w:tcW w:w="2407" w:type="dxa"/>
+          </w:tcPr>
+          <w:p>
+            <w:r>
+              <w:t>Positivo</w:t>
+            </w:r>
+          </w:p>
+        </w:tc>
+        <w:tc>
+          <w:tcPr>
+            <w:tcW w:w="2407" w:type="dxa"/>
+          </w:tcPr>
+          <w:p>
+            <w:r>
+              <w:t>200</w:t>
+            </w:r>
+          </w:p>
+        </w:tc>
+        <w:tc>
+          <w:tcPr>
+            <w:tcW w:w="2407" w:type="dxa"/>
+          </w:tcPr>
+          <w:p>
+            <w:r>
+              <w:t>{</w:t>
+            </w:r>
+            <w:proofErr w:type="gramStart"/>
+            <w:r>
+              <w:t>name:…</w:t>
+            </w:r>
+            <w:proofErr w:type="gramEnd"/>
+            <w:r>
+              <w:t>}</w:t>
+            </w:r>
+          </w:p>
+        </w:tc>
+        <w:tc>
+          <w:tcPr>
+            <w:tcW w:w="2407" w:type="dxa"/>
+          </w:tcPr>
+          <w:p>
+            <w:r>
+              <w:t>Ritorna…</w:t>
+            </w:r>
+          </w:p>
+        </w:tc>
+      </w:tr>
+    </w:tbl>
+    <w:p/>
     <w:p>
       <w:pPr>
         <w:pStyle w:val="Titolo1"/>
@@ -649,8 +936,124 @@
       </w:rPr>
     </w:lvl>
   </w:abstractNum>
+  <w:abstractNum w:abstractNumId="1" w15:restartNumberingAfterBreak="0">
+    <w:nsid w:val="4E637064"/>
+    <w:multiLevelType w:val="hybridMultilevel"/>
+    <w:tmpl w:val="FF1205EA"/>
+    <w:lvl w:ilvl="0" w:tplc="04100001">
+      <w:start w:val="1"/>
+      <w:numFmt w:val="bullet"/>
+      <w:lvlText w:val=""/>
+      <w:lvlJc w:val="left"/>
+      <w:pPr>
+        <w:ind w:left="720" w:hanging="360"/>
+      </w:pPr>
+      <w:rPr>
+        <w:rFonts w:ascii="Symbol" w:hAnsi="Symbol" w:hint="default"/>
+      </w:rPr>
+    </w:lvl>
+    <w:lvl w:ilvl="1" w:tplc="04100003">
+      <w:start w:val="1"/>
+      <w:numFmt w:val="bullet"/>
+      <w:lvlText w:val="o"/>
+      <w:lvlJc w:val="left"/>
+      <w:pPr>
+        <w:ind w:left="1440" w:hanging="360"/>
+      </w:pPr>
+      <w:rPr>
+        <w:rFonts w:ascii="Courier New" w:hAnsi="Courier New" w:cs="Courier New" w:hint="default"/>
+      </w:rPr>
+    </w:lvl>
+    <w:lvl w:ilvl="2" w:tplc="04100005" w:tentative="1">
+      <w:start w:val="1"/>
+      <w:numFmt w:val="bullet"/>
+      <w:lvlText w:val=""/>
+      <w:lvlJc w:val="left"/>
+      <w:pPr>
+        <w:ind w:left="2160" w:hanging="360"/>
+      </w:pPr>
+      <w:rPr>
+        <w:rFonts w:ascii="Wingdings" w:hAnsi="Wingdings" w:hint="default"/>
+      </w:rPr>
+    </w:lvl>
+    <w:lvl w:ilvl="3" w:tplc="04100001" w:tentative="1">
+      <w:start w:val="1"/>
+      <w:numFmt w:val="bullet"/>
+      <w:lvlText w:val=""/>
+      <w:lvlJc w:val="left"/>
+      <w:pPr>
+        <w:ind w:left="2880" w:hanging="360"/>
+      </w:pPr>
+      <w:rPr>
+        <w:rFonts w:ascii="Symbol" w:hAnsi="Symbol" w:hint="default"/>
+      </w:rPr>
+    </w:lvl>
+    <w:lvl w:ilvl="4" w:tplc="04100003" w:tentative="1">
+      <w:start w:val="1"/>
+      <w:numFmt w:val="bullet"/>
+      <w:lvlText w:val="o"/>
+      <w:lvlJc w:val="left"/>
+      <w:pPr>
+        <w:ind w:left="3600" w:hanging="360"/>
+      </w:pPr>
+      <w:rPr>
+        <w:rFonts w:ascii="Courier New" w:hAnsi="Courier New" w:cs="Courier New" w:hint="default"/>
+      </w:rPr>
+    </w:lvl>
+    <w:lvl w:ilvl="5" w:tplc="04100005" w:tentative="1">
+      <w:start w:val="1"/>
+      <w:numFmt w:val="bullet"/>
+      <w:lvlText w:val=""/>
+      <w:lvlJc w:val="left"/>
+      <w:pPr>
+        <w:ind w:left="4320" w:hanging="360"/>
+      </w:pPr>
+      <w:rPr>
+        <w:rFonts w:ascii="Wingdings" w:hAnsi="Wingdings" w:hint="default"/>
+      </w:rPr>
+    </w:lvl>
+    <w:lvl w:ilvl="6" w:tplc="04100001" w:tentative="1">
+      <w:start w:val="1"/>
+      <w:numFmt w:val="bullet"/>
+      <w:lvlText w:val=""/>
+      <w:lvlJc w:val="left"/>
+      <w:pPr>
+        <w:ind w:left="5040" w:hanging="360"/>
+      </w:pPr>
+      <w:rPr>
+        <w:rFonts w:ascii="Symbol" w:hAnsi="Symbol" w:hint="default"/>
+      </w:rPr>
+    </w:lvl>
+    <w:lvl w:ilvl="7" w:tplc="04100003" w:tentative="1">
+      <w:start w:val="1"/>
+      <w:numFmt w:val="bullet"/>
+      <w:lvlText w:val="o"/>
+      <w:lvlJc w:val="left"/>
+      <w:pPr>
+        <w:ind w:left="5760" w:hanging="360"/>
+      </w:pPr>
+      <w:rPr>
+        <w:rFonts w:ascii="Courier New" w:hAnsi="Courier New" w:cs="Courier New" w:hint="default"/>
+      </w:rPr>
+    </w:lvl>
+    <w:lvl w:ilvl="8" w:tplc="04100005" w:tentative="1">
+      <w:start w:val="1"/>
+      <w:numFmt w:val="bullet"/>
+      <w:lvlText w:val=""/>
+      <w:lvlJc w:val="left"/>
+      <w:pPr>
+        <w:ind w:left="6480" w:hanging="360"/>
+      </w:pPr>
+      <w:rPr>
+        <w:rFonts w:ascii="Wingdings" w:hAnsi="Wingdings" w:hint="default"/>
+      </w:rPr>
+    </w:lvl>
+  </w:abstractNum>
   <w:num w:numId="1">
     <w:abstractNumId w:val="0"/>
+  </w:num>
+  <w:num w:numId="2">
+    <w:abstractNumId w:val="1"/>
   </w:num>
 </w:numbering>
 </file>

</xml_diff>